<commit_message>
update muc luc, name people update
</commit_message>
<xml_diff>
--- a/final_report/Chatbot_VPBank_ProjectMgnt_nhom16.docx
+++ b/final_report/Chatbot_VPBank_ProjectMgnt_nhom16.docx
@@ -341,8 +341,6 @@
         </w:rPr>
         <w:t>Nhóm 16</w:t>
       </w:r>
-      <w:bookmarkStart w:id="0" w:name="_GoBack"/>
-      <w:bookmarkEnd w:id="0"/>
     </w:p>
     <w:p>
       <w:pPr>
@@ -462,7 +460,7 @@
         </w:rPr>
         <w:fldChar w:fldCharType="separate"/>
       </w:r>
-      <w:hyperlink w:anchor="_Toc527975125" w:history="1">
+      <w:hyperlink w:anchor="_Toc532740699" w:history="1">
         <w:r>
           <w:rPr>
             <w:rStyle w:val="Hyperlink"/>
@@ -509,7 +507,7 @@
             <w:noProof/>
             <w:webHidden/>
           </w:rPr>
-          <w:instrText xml:space="preserve"> PAGEREF _Toc527975125 \h </w:instrText>
+          <w:instrText xml:space="preserve"> PAGEREF _Toc532740699 \h </w:instrText>
         </w:r>
         <w:r>
           <w:rPr>
@@ -554,7 +552,7 @@
           <w:lang w:eastAsia="en-US" w:bidi="ar-SA"/>
         </w:rPr>
       </w:pPr>
-      <w:hyperlink w:anchor="_Toc527975126" w:history="1">
+      <w:hyperlink w:anchor="_Toc532740700" w:history="1">
         <w:r>
           <w:rPr>
             <w:rStyle w:val="Hyperlink"/>
@@ -601,7 +599,7 @@
             <w:noProof/>
             <w:webHidden/>
           </w:rPr>
-          <w:instrText xml:space="preserve"> PAGEREF _Toc527975126 \h </w:instrText>
+          <w:instrText xml:space="preserve"> PAGEREF _Toc532740700 \h </w:instrText>
         </w:r>
         <w:r>
           <w:rPr>
@@ -643,7 +641,7 @@
           <w:lang w:eastAsia="en-US" w:bidi="ar-SA"/>
         </w:rPr>
       </w:pPr>
-      <w:hyperlink w:anchor="_Toc527975127" w:history="1">
+      <w:hyperlink w:anchor="_Toc532740701" w:history="1">
         <w:r>
           <w:rPr>
             <w:rStyle w:val="Hyperlink"/>
@@ -688,7 +686,7 @@
             <w:noProof/>
             <w:webHidden/>
           </w:rPr>
-          <w:instrText xml:space="preserve"> PAGEREF _Toc527975127 \h </w:instrText>
+          <w:instrText xml:space="preserve"> PAGEREF _Toc532740701 \h </w:instrText>
         </w:r>
         <w:r>
           <w:rPr>
@@ -730,7 +728,7 @@
           <w:lang w:eastAsia="en-US" w:bidi="ar-SA"/>
         </w:rPr>
       </w:pPr>
-      <w:hyperlink w:anchor="_Toc527975128" w:history="1">
+      <w:hyperlink w:anchor="_Toc532740702" w:history="1">
         <w:r>
           <w:rPr>
             <w:rStyle w:val="Hyperlink"/>
@@ -775,7 +773,7 @@
             <w:noProof/>
             <w:webHidden/>
           </w:rPr>
-          <w:instrText xml:space="preserve"> PAGEREF _Toc527975128 \h </w:instrText>
+          <w:instrText xml:space="preserve"> PAGEREF _Toc532740702 \h </w:instrText>
         </w:r>
         <w:r>
           <w:rPr>
@@ -817,7 +815,7 @@
           <w:lang w:eastAsia="en-US" w:bidi="ar-SA"/>
         </w:rPr>
       </w:pPr>
-      <w:hyperlink w:anchor="_Toc527975129" w:history="1">
+      <w:hyperlink w:anchor="_Toc532740703" w:history="1">
         <w:r>
           <w:rPr>
             <w:rStyle w:val="Hyperlink"/>
@@ -862,7 +860,7 @@
             <w:noProof/>
             <w:webHidden/>
           </w:rPr>
-          <w:instrText xml:space="preserve"> PAGEREF _Toc527975129 \h </w:instrText>
+          <w:instrText xml:space="preserve"> PAGEREF _Toc532740703 \h </w:instrText>
         </w:r>
         <w:r>
           <w:rPr>
@@ -907,7 +905,7 @@
           <w:lang w:eastAsia="en-US" w:bidi="ar-SA"/>
         </w:rPr>
       </w:pPr>
-      <w:hyperlink w:anchor="_Toc527975130" w:history="1">
+      <w:hyperlink w:anchor="_Toc532740704" w:history="1">
         <w:r>
           <w:rPr>
             <w:rStyle w:val="Hyperlink"/>
@@ -954,7 +952,7 @@
             <w:noProof/>
             <w:webHidden/>
           </w:rPr>
-          <w:instrText xml:space="preserve"> PAGEREF _Toc527975130 \h </w:instrText>
+          <w:instrText xml:space="preserve"> PAGEREF _Toc532740704 \h </w:instrText>
         </w:r>
         <w:r>
           <w:rPr>
@@ -974,7 +972,7 @@
             <w:noProof/>
             <w:webHidden/>
           </w:rPr>
-          <w:t>4</w:t>
+          <w:t>5</w:t>
         </w:r>
         <w:r>
           <w:rPr>
@@ -996,7 +994,7 @@
           <w:lang w:eastAsia="en-US" w:bidi="ar-SA"/>
         </w:rPr>
       </w:pPr>
-      <w:hyperlink w:anchor="_Toc527975131" w:history="1">
+      <w:hyperlink w:anchor="_Toc532740705" w:history="1">
         <w:r>
           <w:rPr>
             <w:rStyle w:val="Hyperlink"/>
@@ -1041,7 +1039,7 @@
             <w:noProof/>
             <w:webHidden/>
           </w:rPr>
-          <w:instrText xml:space="preserve"> PAGEREF _Toc527975131 \h </w:instrText>
+          <w:instrText xml:space="preserve"> PAGEREF _Toc532740705 \h </w:instrText>
         </w:r>
         <w:r>
           <w:rPr>
@@ -1061,7 +1059,7 @@
             <w:noProof/>
             <w:webHidden/>
           </w:rPr>
-          <w:t>4</w:t>
+          <w:t>5</w:t>
         </w:r>
         <w:r>
           <w:rPr>
@@ -1083,7 +1081,7 @@
           <w:lang w:eastAsia="en-US" w:bidi="ar-SA"/>
         </w:rPr>
       </w:pPr>
-      <w:hyperlink w:anchor="_Toc527975132" w:history="1">
+      <w:hyperlink w:anchor="_Toc532740706" w:history="1">
         <w:r>
           <w:rPr>
             <w:rStyle w:val="Hyperlink"/>
@@ -1128,7 +1126,7 @@
             <w:noProof/>
             <w:webHidden/>
           </w:rPr>
-          <w:instrText xml:space="preserve"> PAGEREF _Toc527975132 \h </w:instrText>
+          <w:instrText xml:space="preserve"> PAGEREF _Toc532740706 \h </w:instrText>
         </w:r>
         <w:r>
           <w:rPr>
@@ -1148,7 +1146,7 @@
             <w:noProof/>
             <w:webHidden/>
           </w:rPr>
-          <w:t>4</w:t>
+          <w:t>5</w:t>
         </w:r>
         <w:r>
           <w:rPr>
@@ -1170,7 +1168,7 @@
           <w:lang w:eastAsia="en-US" w:bidi="ar-SA"/>
         </w:rPr>
       </w:pPr>
-      <w:hyperlink w:anchor="_Toc527975133" w:history="1">
+      <w:hyperlink w:anchor="_Toc532740707" w:history="1">
         <w:r>
           <w:rPr>
             <w:rStyle w:val="Hyperlink"/>
@@ -1215,7 +1213,7 @@
             <w:noProof/>
             <w:webHidden/>
           </w:rPr>
-          <w:instrText xml:space="preserve"> PAGEREF _Toc527975133 \h </w:instrText>
+          <w:instrText xml:space="preserve"> PAGEREF _Toc532740707 \h </w:instrText>
         </w:r>
         <w:r>
           <w:rPr>
@@ -1235,7 +1233,7 @@
             <w:noProof/>
             <w:webHidden/>
           </w:rPr>
-          <w:t>4</w:t>
+          <w:t>5</w:t>
         </w:r>
         <w:r>
           <w:rPr>
@@ -1257,7 +1255,7 @@
           <w:lang w:eastAsia="en-US" w:bidi="ar-SA"/>
         </w:rPr>
       </w:pPr>
-      <w:hyperlink w:anchor="_Toc527975134" w:history="1">
+      <w:hyperlink w:anchor="_Toc532740708" w:history="1">
         <w:r>
           <w:rPr>
             <w:rStyle w:val="Hyperlink"/>
@@ -1302,7 +1300,7 @@
             <w:noProof/>
             <w:webHidden/>
           </w:rPr>
-          <w:instrText xml:space="preserve"> PAGEREF _Toc527975134 \h </w:instrText>
+          <w:instrText xml:space="preserve"> PAGEREF _Toc532740708 \h </w:instrText>
         </w:r>
         <w:r>
           <w:rPr>
@@ -1322,7 +1320,7 @@
             <w:noProof/>
             <w:webHidden/>
           </w:rPr>
-          <w:t>4</w:t>
+          <w:t>5</w:t>
         </w:r>
         <w:r>
           <w:rPr>
@@ -1347,7 +1345,7 @@
           <w:lang w:eastAsia="en-US" w:bidi="ar-SA"/>
         </w:rPr>
       </w:pPr>
-      <w:hyperlink w:anchor="_Toc527975135" w:history="1">
+      <w:hyperlink w:anchor="_Toc532740709" w:history="1">
         <w:r>
           <w:rPr>
             <w:rStyle w:val="Hyperlink"/>
@@ -1394,7 +1392,7 @@
             <w:noProof/>
             <w:webHidden/>
           </w:rPr>
-          <w:instrText xml:space="preserve"> PAGEREF _Toc527975135 \h </w:instrText>
+          <w:instrText xml:space="preserve"> PAGEREF _Toc532740709 \h </w:instrText>
         </w:r>
         <w:r>
           <w:rPr>
@@ -1414,7 +1412,7 @@
             <w:noProof/>
             <w:webHidden/>
           </w:rPr>
-          <w:t>4</w:t>
+          <w:t>6</w:t>
         </w:r>
         <w:r>
           <w:rPr>
@@ -1436,7 +1434,7 @@
           <w:lang w:eastAsia="en-US" w:bidi="ar-SA"/>
         </w:rPr>
       </w:pPr>
-      <w:hyperlink w:anchor="_Toc527975136" w:history="1">
+      <w:hyperlink w:anchor="_Toc532740710" w:history="1">
         <w:r>
           <w:rPr>
             <w:rStyle w:val="Hyperlink"/>
@@ -1481,7 +1479,7 @@
             <w:noProof/>
             <w:webHidden/>
           </w:rPr>
-          <w:instrText xml:space="preserve"> PAGEREF _Toc527975136 \h </w:instrText>
+          <w:instrText xml:space="preserve"> PAGEREF _Toc532740710 \h </w:instrText>
         </w:r>
         <w:r>
           <w:rPr>
@@ -1501,7 +1499,7 @@
             <w:noProof/>
             <w:webHidden/>
           </w:rPr>
-          <w:t>4</w:t>
+          <w:t>6</w:t>
         </w:r>
         <w:r>
           <w:rPr>
@@ -1523,7 +1521,7 @@
           <w:lang w:eastAsia="en-US" w:bidi="ar-SA"/>
         </w:rPr>
       </w:pPr>
-      <w:hyperlink w:anchor="_Toc527975137" w:history="1">
+      <w:hyperlink w:anchor="_Toc532740711" w:history="1">
         <w:r>
           <w:rPr>
             <w:rStyle w:val="Hyperlink"/>
@@ -1568,7 +1566,7 @@
             <w:noProof/>
             <w:webHidden/>
           </w:rPr>
-          <w:instrText xml:space="preserve"> PAGEREF _Toc527975137 \h </w:instrText>
+          <w:instrText xml:space="preserve"> PAGEREF _Toc532740711 \h </w:instrText>
         </w:r>
         <w:r>
           <w:rPr>
@@ -1588,7 +1586,7 @@
             <w:noProof/>
             <w:webHidden/>
           </w:rPr>
-          <w:t>4</w:t>
+          <w:t>6</w:t>
         </w:r>
         <w:r>
           <w:rPr>
@@ -1610,7 +1608,7 @@
           <w:lang w:eastAsia="en-US" w:bidi="ar-SA"/>
         </w:rPr>
       </w:pPr>
-      <w:hyperlink w:anchor="_Toc527975138" w:history="1">
+      <w:hyperlink w:anchor="_Toc532740712" w:history="1">
         <w:r>
           <w:rPr>
             <w:rStyle w:val="Hyperlink"/>
@@ -1655,7 +1653,7 @@
             <w:noProof/>
             <w:webHidden/>
           </w:rPr>
-          <w:instrText xml:space="preserve"> PAGEREF _Toc527975138 \h </w:instrText>
+          <w:instrText xml:space="preserve"> PAGEREF _Toc532740712 \h </w:instrText>
         </w:r>
         <w:r>
           <w:rPr>
@@ -1675,7 +1673,7 @@
             <w:noProof/>
             <w:webHidden/>
           </w:rPr>
-          <w:t>4</w:t>
+          <w:t>6</w:t>
         </w:r>
         <w:r>
           <w:rPr>
@@ -1697,7 +1695,7 @@
           <w:lang w:eastAsia="en-US" w:bidi="ar-SA"/>
         </w:rPr>
       </w:pPr>
-      <w:hyperlink w:anchor="_Toc527975139" w:history="1">
+      <w:hyperlink w:anchor="_Toc532740713" w:history="1">
         <w:r>
           <w:rPr>
             <w:rStyle w:val="Hyperlink"/>
@@ -1742,7 +1740,7 @@
             <w:noProof/>
             <w:webHidden/>
           </w:rPr>
-          <w:instrText xml:space="preserve"> PAGEREF _Toc527975139 \h </w:instrText>
+          <w:instrText xml:space="preserve"> PAGEREF _Toc532740713 \h </w:instrText>
         </w:r>
         <w:r>
           <w:rPr>
@@ -1762,7 +1760,7 @@
             <w:noProof/>
             <w:webHidden/>
           </w:rPr>
-          <w:t>4</w:t>
+          <w:t>7</w:t>
         </w:r>
         <w:r>
           <w:rPr>
@@ -1784,7 +1782,7 @@
           <w:lang w:eastAsia="en-US" w:bidi="ar-SA"/>
         </w:rPr>
       </w:pPr>
-      <w:hyperlink w:anchor="_Toc527975140" w:history="1">
+      <w:hyperlink w:anchor="_Toc532740714" w:history="1">
         <w:r>
           <w:rPr>
             <w:rStyle w:val="Hyperlink"/>
@@ -1829,7 +1827,7 @@
             <w:noProof/>
             <w:webHidden/>
           </w:rPr>
-          <w:instrText xml:space="preserve"> PAGEREF _Toc527975140 \h </w:instrText>
+          <w:instrText xml:space="preserve"> PAGEREF _Toc532740714 \h </w:instrText>
         </w:r>
         <w:r>
           <w:rPr>
@@ -1849,7 +1847,7 @@
             <w:noProof/>
             <w:webHidden/>
           </w:rPr>
-          <w:t>4</w:t>
+          <w:t>7</w:t>
         </w:r>
         <w:r>
           <w:rPr>
@@ -1871,7 +1869,7 @@
           <w:lang w:eastAsia="en-US" w:bidi="ar-SA"/>
         </w:rPr>
       </w:pPr>
-      <w:hyperlink w:anchor="_Toc527975141" w:history="1">
+      <w:hyperlink w:anchor="_Toc532740715" w:history="1">
         <w:r>
           <w:rPr>
             <w:rStyle w:val="Hyperlink"/>
@@ -1916,7 +1914,7 @@
             <w:noProof/>
             <w:webHidden/>
           </w:rPr>
-          <w:instrText xml:space="preserve"> PAGEREF _Toc527975141 \h </w:instrText>
+          <w:instrText xml:space="preserve"> PAGEREF _Toc532740715 \h </w:instrText>
         </w:r>
         <w:r>
           <w:rPr>
@@ -1936,7 +1934,7 @@
             <w:noProof/>
             <w:webHidden/>
           </w:rPr>
-          <w:t>4</w:t>
+          <w:t>7</w:t>
         </w:r>
         <w:r>
           <w:rPr>
@@ -1961,7 +1959,7 @@
           <w:lang w:eastAsia="en-US" w:bidi="ar-SA"/>
         </w:rPr>
       </w:pPr>
-      <w:hyperlink w:anchor="_Toc527975142" w:history="1">
+      <w:hyperlink w:anchor="_Toc532740716" w:history="1">
         <w:r>
           <w:rPr>
             <w:rStyle w:val="Hyperlink"/>
@@ -2008,7 +2006,7 @@
             <w:noProof/>
             <w:webHidden/>
           </w:rPr>
-          <w:instrText xml:space="preserve"> PAGEREF _Toc527975142 \h </w:instrText>
+          <w:instrText xml:space="preserve"> PAGEREF _Toc532740716 \h </w:instrText>
         </w:r>
         <w:r>
           <w:rPr>
@@ -2028,7 +2026,7 @@
             <w:noProof/>
             <w:webHidden/>
           </w:rPr>
-          <w:t>4</w:t>
+          <w:t>7</w:t>
         </w:r>
         <w:r>
           <w:rPr>
@@ -2053,7 +2051,7 @@
           <w:lang w:eastAsia="en-US" w:bidi="ar-SA"/>
         </w:rPr>
       </w:pPr>
-      <w:hyperlink w:anchor="_Toc527975143" w:history="1">
+      <w:hyperlink w:anchor="_Toc532740717" w:history="1">
         <w:r>
           <w:rPr>
             <w:rStyle w:val="Hyperlink"/>
@@ -2100,7 +2098,7 @@
             <w:noProof/>
             <w:webHidden/>
           </w:rPr>
-          <w:instrText xml:space="preserve"> PAGEREF _Toc527975143 \h </w:instrText>
+          <w:instrText xml:space="preserve"> PAGEREF _Toc532740717 \h </w:instrText>
         </w:r>
         <w:r>
           <w:rPr>
@@ -2120,7 +2118,7 @@
             <w:noProof/>
             <w:webHidden/>
           </w:rPr>
-          <w:t>5</w:t>
+          <w:t>7</w:t>
         </w:r>
         <w:r>
           <w:rPr>
@@ -2145,7 +2143,7 @@
           <w:lang w:eastAsia="en-US" w:bidi="ar-SA"/>
         </w:rPr>
       </w:pPr>
-      <w:hyperlink w:anchor="_Toc527975144" w:history="1">
+      <w:hyperlink w:anchor="_Toc532740718" w:history="1">
         <w:r>
           <w:rPr>
             <w:rStyle w:val="Hyperlink"/>
@@ -2192,7 +2190,7 @@
             <w:noProof/>
             <w:webHidden/>
           </w:rPr>
-          <w:instrText xml:space="preserve"> PAGEREF _Toc527975144 \h </w:instrText>
+          <w:instrText xml:space="preserve"> PAGEREF _Toc532740718 \h </w:instrText>
         </w:r>
         <w:r>
           <w:rPr>
@@ -2212,7 +2210,7 @@
             <w:noProof/>
             <w:webHidden/>
           </w:rPr>
-          <w:t>5</w:t>
+          <w:t>8</w:t>
         </w:r>
         <w:r>
           <w:rPr>
@@ -2234,7 +2232,7 @@
           <w:lang w:eastAsia="en-US" w:bidi="ar-SA"/>
         </w:rPr>
       </w:pPr>
-      <w:hyperlink w:anchor="_Toc527975145" w:history="1">
+      <w:hyperlink w:anchor="_Toc532740719" w:history="1">
         <w:r>
           <w:rPr>
             <w:rStyle w:val="Hyperlink"/>
@@ -2281,7 +2279,7 @@
             <w:noProof/>
             <w:webHidden/>
           </w:rPr>
-          <w:instrText xml:space="preserve"> PAGEREF _Toc527975145 \h </w:instrText>
+          <w:instrText xml:space="preserve"> PAGEREF _Toc532740719 \h </w:instrText>
         </w:r>
         <w:r>
           <w:rPr>
@@ -2301,7 +2299,7 @@
             <w:noProof/>
             <w:webHidden/>
           </w:rPr>
-          <w:t>5</w:t>
+          <w:t>8</w:t>
         </w:r>
         <w:r>
           <w:rPr>
@@ -2323,7 +2321,7 @@
           <w:lang w:eastAsia="en-US" w:bidi="ar-SA"/>
         </w:rPr>
       </w:pPr>
-      <w:hyperlink w:anchor="_Toc527975146" w:history="1">
+      <w:hyperlink w:anchor="_Toc532740720" w:history="1">
         <w:r>
           <w:rPr>
             <w:rStyle w:val="Hyperlink"/>
@@ -2370,7 +2368,7 @@
             <w:noProof/>
             <w:webHidden/>
           </w:rPr>
-          <w:instrText xml:space="preserve"> PAGEREF _Toc527975146 \h </w:instrText>
+          <w:instrText xml:space="preserve"> PAGEREF _Toc532740720 \h </w:instrText>
         </w:r>
         <w:r>
           <w:rPr>
@@ -2390,7 +2388,7 @@
             <w:noProof/>
             <w:webHidden/>
           </w:rPr>
-          <w:t>5</w:t>
+          <w:t>9</w:t>
         </w:r>
         <w:r>
           <w:rPr>
@@ -2412,7 +2410,7 @@
           <w:lang w:eastAsia="en-US" w:bidi="ar-SA"/>
         </w:rPr>
       </w:pPr>
-      <w:hyperlink w:anchor="_Toc527975147" w:history="1">
+      <w:hyperlink w:anchor="_Toc532740721" w:history="1">
         <w:r>
           <w:rPr>
             <w:rStyle w:val="Hyperlink"/>
@@ -2459,7 +2457,7 @@
             <w:noProof/>
             <w:webHidden/>
           </w:rPr>
-          <w:instrText xml:space="preserve"> PAGEREF _Toc527975147 \h </w:instrText>
+          <w:instrText xml:space="preserve"> PAGEREF _Toc532740721 \h </w:instrText>
         </w:r>
         <w:r>
           <w:rPr>
@@ -2479,7 +2477,7 @@
             <w:noProof/>
             <w:webHidden/>
           </w:rPr>
-          <w:t>5</w:t>
+          <w:t>9</w:t>
         </w:r>
         <w:r>
           <w:rPr>
@@ -2501,7 +2499,7 @@
           <w:lang w:eastAsia="en-US" w:bidi="ar-SA"/>
         </w:rPr>
       </w:pPr>
-      <w:hyperlink w:anchor="_Toc527975148" w:history="1">
+      <w:hyperlink w:anchor="_Toc532740722" w:history="1">
         <w:r>
           <w:rPr>
             <w:rStyle w:val="Hyperlink"/>
@@ -2548,7 +2546,7 @@
             <w:noProof/>
             <w:webHidden/>
           </w:rPr>
-          <w:instrText xml:space="preserve"> PAGEREF _Toc527975148 \h </w:instrText>
+          <w:instrText xml:space="preserve"> PAGEREF _Toc532740722 \h </w:instrText>
         </w:r>
         <w:r>
           <w:rPr>
@@ -2568,7 +2566,7 @@
             <w:noProof/>
             <w:webHidden/>
           </w:rPr>
-          <w:t>5</w:t>
+          <w:t>9</w:t>
         </w:r>
         <w:r>
           <w:rPr>
@@ -2590,7 +2588,7 @@
           <w:lang w:eastAsia="en-US" w:bidi="ar-SA"/>
         </w:rPr>
       </w:pPr>
-      <w:hyperlink w:anchor="_Toc527975149" w:history="1">
+      <w:hyperlink w:anchor="_Toc532740723" w:history="1">
         <w:r>
           <w:rPr>
             <w:rStyle w:val="Hyperlink"/>
@@ -2637,7 +2635,7 @@
             <w:noProof/>
             <w:webHidden/>
           </w:rPr>
-          <w:instrText xml:space="preserve"> PAGEREF _Toc527975149 \h </w:instrText>
+          <w:instrText xml:space="preserve"> PAGEREF _Toc532740723 \h </w:instrText>
         </w:r>
         <w:r>
           <w:rPr>
@@ -2657,7 +2655,7 @@
             <w:noProof/>
             <w:webHidden/>
           </w:rPr>
-          <w:t>5</w:t>
+          <w:t>9</w:t>
         </w:r>
         <w:r>
           <w:rPr>
@@ -2679,7 +2677,7 @@
           <w:lang w:eastAsia="en-US" w:bidi="ar-SA"/>
         </w:rPr>
       </w:pPr>
-      <w:hyperlink w:anchor="_Toc527975150" w:history="1">
+      <w:hyperlink w:anchor="_Toc532740724" w:history="1">
         <w:r>
           <w:rPr>
             <w:rStyle w:val="Hyperlink"/>
@@ -2726,7 +2724,7 @@
             <w:noProof/>
             <w:webHidden/>
           </w:rPr>
-          <w:instrText xml:space="preserve"> PAGEREF _Toc527975150 \h </w:instrText>
+          <w:instrText xml:space="preserve"> PAGEREF _Toc532740724 \h </w:instrText>
         </w:r>
         <w:r>
           <w:rPr>
@@ -2746,7 +2744,7 @@
             <w:noProof/>
             <w:webHidden/>
           </w:rPr>
-          <w:t>5</w:t>
+          <w:t>10</w:t>
         </w:r>
         <w:r>
           <w:rPr>
@@ -2768,7 +2766,7 @@
           <w:lang w:eastAsia="en-US" w:bidi="ar-SA"/>
         </w:rPr>
       </w:pPr>
-      <w:hyperlink w:anchor="_Toc527975151" w:history="1">
+      <w:hyperlink w:anchor="_Toc532740725" w:history="1">
         <w:r>
           <w:rPr>
             <w:rStyle w:val="Hyperlink"/>
@@ -2815,7 +2813,7 @@
             <w:noProof/>
             <w:webHidden/>
           </w:rPr>
-          <w:instrText xml:space="preserve"> PAGEREF _Toc527975151 \h </w:instrText>
+          <w:instrText xml:space="preserve"> PAGEREF _Toc532740725 \h </w:instrText>
         </w:r>
         <w:r>
           <w:rPr>
@@ -2835,7 +2833,7 @@
             <w:noProof/>
             <w:webHidden/>
           </w:rPr>
-          <w:t>5</w:t>
+          <w:t>10</w:t>
         </w:r>
         <w:r>
           <w:rPr>
@@ -2857,7 +2855,7 @@
           <w:lang w:eastAsia="en-US" w:bidi="ar-SA"/>
         </w:rPr>
       </w:pPr>
-      <w:hyperlink w:anchor="_Toc527975152" w:history="1">
+      <w:hyperlink w:anchor="_Toc532740726" w:history="1">
         <w:r>
           <w:rPr>
             <w:rStyle w:val="Hyperlink"/>
@@ -2904,7 +2902,7 @@
             <w:noProof/>
             <w:webHidden/>
           </w:rPr>
-          <w:instrText xml:space="preserve"> PAGEREF _Toc527975152 \h </w:instrText>
+          <w:instrText xml:space="preserve"> PAGEREF _Toc532740726 \h </w:instrText>
         </w:r>
         <w:r>
           <w:rPr>
@@ -2924,7 +2922,7 @@
             <w:noProof/>
             <w:webHidden/>
           </w:rPr>
-          <w:t>5</w:t>
+          <w:t>10</w:t>
         </w:r>
         <w:r>
           <w:rPr>
@@ -2946,7 +2944,7 @@
           <w:lang w:eastAsia="en-US" w:bidi="ar-SA"/>
         </w:rPr>
       </w:pPr>
-      <w:hyperlink w:anchor="_Toc527975153" w:history="1">
+      <w:hyperlink w:anchor="_Toc532740727" w:history="1">
         <w:r>
           <w:rPr>
             <w:rStyle w:val="Hyperlink"/>
@@ -2993,7 +2991,7 @@
             <w:noProof/>
             <w:webHidden/>
           </w:rPr>
-          <w:instrText xml:space="preserve"> PAGEREF _Toc527975153 \h </w:instrText>
+          <w:instrText xml:space="preserve"> PAGEREF _Toc532740727 \h </w:instrText>
         </w:r>
         <w:r>
           <w:rPr>
@@ -3013,7 +3011,7 @@
             <w:noProof/>
             <w:webHidden/>
           </w:rPr>
-          <w:t>5</w:t>
+          <w:t>10</w:t>
         </w:r>
         <w:r>
           <w:rPr>
@@ -3038,7 +3036,7 @@
           <w:lang w:eastAsia="en-US" w:bidi="ar-SA"/>
         </w:rPr>
       </w:pPr>
-      <w:hyperlink w:anchor="_Toc527975154" w:history="1">
+      <w:hyperlink w:anchor="_Toc532740728" w:history="1">
         <w:r>
           <w:rPr>
             <w:rStyle w:val="Hyperlink"/>
@@ -3087,7 +3085,7 @@
             <w:noProof/>
             <w:webHidden/>
           </w:rPr>
-          <w:instrText xml:space="preserve"> PAGEREF _Toc527975154 \h </w:instrText>
+          <w:instrText xml:space="preserve"> PAGEREF _Toc532740728 \h </w:instrText>
         </w:r>
         <w:r>
           <w:rPr>
@@ -3107,7 +3105,7 @@
             <w:noProof/>
             <w:webHidden/>
           </w:rPr>
-          <w:t>5</w:t>
+          <w:t>10</w:t>
         </w:r>
         <w:r>
           <w:rPr>
@@ -3160,9 +3158,9 @@
       </w:tblPr>
       <w:tblGrid>
         <w:gridCol w:w="1495"/>
-        <w:gridCol w:w="3095"/>
-        <w:gridCol w:w="1148"/>
-        <w:gridCol w:w="1552"/>
+        <w:gridCol w:w="2393"/>
+        <w:gridCol w:w="1260"/>
+        <w:gridCol w:w="2142"/>
         <w:gridCol w:w="1440"/>
       </w:tblGrid>
       <w:tr>
@@ -3182,7 +3180,7 @@
         </w:tc>
         <w:tc>
           <w:tcPr>
-            <w:tcW w:w="3095" w:type="dxa"/>
+            <w:tcW w:w="2393" w:type="dxa"/>
           </w:tcPr>
           <w:p>
             <w:pPr>
@@ -3201,7 +3199,7 @@
         </w:tc>
         <w:tc>
           <w:tcPr>
-            <w:tcW w:w="1148" w:type="dxa"/>
+            <w:tcW w:w="1260" w:type="dxa"/>
           </w:tcPr>
           <w:p>
             <w:pPr>
@@ -3214,7 +3212,7 @@
         </w:tc>
         <w:tc>
           <w:tcPr>
-            <w:tcW w:w="1552" w:type="dxa"/>
+            <w:tcW w:w="2142" w:type="dxa"/>
           </w:tcPr>
           <w:p>
             <w:pPr>
@@ -3253,13 +3251,16 @@
               <w:t>14/10</w:t>
             </w:r>
             <w:r>
-              <w:t>/2005</w:t>
+              <w:t>/</w:t>
+            </w:r>
+            <w:r>
+              <w:t>2018</w:t>
             </w:r>
           </w:p>
         </w:tc>
         <w:tc>
           <w:tcPr>
-            <w:tcW w:w="3095" w:type="dxa"/>
+            <w:tcW w:w="2393" w:type="dxa"/>
           </w:tcPr>
           <w:p>
             <w:pPr>
@@ -3269,7 +3270,7 @@
         </w:tc>
         <w:tc>
           <w:tcPr>
-            <w:tcW w:w="1148" w:type="dxa"/>
+            <w:tcW w:w="1260" w:type="dxa"/>
           </w:tcPr>
           <w:p>
             <w:pPr>
@@ -3285,7 +3286,62 @@
         </w:tc>
         <w:tc>
           <w:tcPr>
-            <w:tcW w:w="1552" w:type="dxa"/>
+            <w:tcW w:w="2142" w:type="dxa"/>
+          </w:tcPr>
+          <w:p>
+            <w:pPr>
+              <w:cnfStyle w:val="000000000000" w:firstRow="0" w:lastRow="0" w:firstColumn="0" w:lastColumn="0" w:oddVBand="0" w:evenVBand="0" w:oddHBand="0" w:evenHBand="0" w:firstRowFirstColumn="0" w:firstRowLastColumn="0" w:lastRowFirstColumn="0" w:lastRowLastColumn="0"/>
+            </w:pPr>
+            <w:r>
+              <w:t>Phạm Hữu Nam</w:t>
+            </w:r>
+          </w:p>
+        </w:tc>
+        <w:tc>
+          <w:tcPr>
+            <w:tcW w:w="1440" w:type="dxa"/>
+          </w:tcPr>
+          <w:p>
+            <w:pPr>
+              <w:cnfStyle w:val="000000000000" w:firstRow="0" w:lastRow="0" w:firstColumn="0" w:lastColumn="0" w:oddVBand="0" w:evenVBand="0" w:oddHBand="0" w:evenHBand="0" w:firstRowFirstColumn="0" w:firstRowLastColumn="0" w:lastRowFirstColumn="0" w:lastRowLastColumn="0"/>
+            </w:pPr>
+          </w:p>
+        </w:tc>
+      </w:tr>
+      <w:tr>
+        <w:trPr>
+          <w:trHeight w:val="540"/>
+        </w:trPr>
+        <w:tc>
+          <w:tcPr>
+            <w:cnfStyle w:val="001000000000" w:firstRow="0" w:lastRow="0" w:firstColumn="1" w:lastColumn="0" w:oddVBand="0" w:evenVBand="0" w:oddHBand="0" w:evenHBand="0" w:firstRowFirstColumn="0" w:firstRowLastColumn="0" w:lastRowFirstColumn="0" w:lastRowLastColumn="0"/>
+            <w:tcW w:w="1495" w:type="dxa"/>
+          </w:tcPr>
+          <w:p/>
+        </w:tc>
+        <w:tc>
+          <w:tcPr>
+            <w:tcW w:w="2393" w:type="dxa"/>
+          </w:tcPr>
+          <w:p>
+            <w:pPr>
+              <w:cnfStyle w:val="000000000000" w:firstRow="0" w:lastRow="0" w:firstColumn="0" w:lastColumn="0" w:oddVBand="0" w:evenVBand="0" w:oddHBand="0" w:evenHBand="0" w:firstRowFirstColumn="0" w:firstRowLastColumn="0" w:lastRowFirstColumn="0" w:lastRowLastColumn="0"/>
+            </w:pPr>
+          </w:p>
+        </w:tc>
+        <w:tc>
+          <w:tcPr>
+            <w:tcW w:w="1260" w:type="dxa"/>
+          </w:tcPr>
+          <w:p>
+            <w:pPr>
+              <w:cnfStyle w:val="000000000000" w:firstRow="0" w:lastRow="0" w:firstColumn="0" w:lastColumn="0" w:oddVBand="0" w:evenVBand="0" w:oddHBand="0" w:evenHBand="0" w:firstRowFirstColumn="0" w:firstRowLastColumn="0" w:lastRowFirstColumn="0" w:lastRowLastColumn="0"/>
+            </w:pPr>
+          </w:p>
+        </w:tc>
+        <w:tc>
+          <w:tcPr>
+            <w:tcW w:w="2142" w:type="dxa"/>
           </w:tcPr>
           <w:p>
             <w:pPr>
@@ -3317,7 +3373,7 @@
         </w:tc>
         <w:tc>
           <w:tcPr>
-            <w:tcW w:w="3095" w:type="dxa"/>
+            <w:tcW w:w="2393" w:type="dxa"/>
           </w:tcPr>
           <w:p>
             <w:pPr>
@@ -3327,17 +3383,19 @@
         </w:tc>
         <w:tc>
           <w:tcPr>
-            <w:tcW w:w="1148" w:type="dxa"/>
+            <w:tcW w:w="1260" w:type="dxa"/>
           </w:tcPr>
           <w:p>
             <w:pPr>
               <w:cnfStyle w:val="000000000000" w:firstRow="0" w:lastRow="0" w:firstColumn="0" w:lastColumn="0" w:oddVBand="0" w:evenVBand="0" w:oddHBand="0" w:evenHBand="0" w:firstRowFirstColumn="0" w:firstRowLastColumn="0" w:lastRowFirstColumn="0" w:lastRowLastColumn="0"/>
             </w:pPr>
+            <w:bookmarkStart w:id="0" w:name="_GoBack"/>
+            <w:bookmarkEnd w:id="0"/>
           </w:p>
         </w:tc>
         <w:tc>
           <w:tcPr>
-            <w:tcW w:w="1552" w:type="dxa"/>
+            <w:tcW w:w="2142" w:type="dxa"/>
           </w:tcPr>
           <w:p>
             <w:pPr>
@@ -3369,7 +3427,7 @@
         </w:tc>
         <w:tc>
           <w:tcPr>
-            <w:tcW w:w="3095" w:type="dxa"/>
+            <w:tcW w:w="2393" w:type="dxa"/>
           </w:tcPr>
           <w:p>
             <w:pPr>
@@ -3379,7 +3437,7 @@
         </w:tc>
         <w:tc>
           <w:tcPr>
-            <w:tcW w:w="1148" w:type="dxa"/>
+            <w:tcW w:w="1260" w:type="dxa"/>
           </w:tcPr>
           <w:p>
             <w:pPr>
@@ -3389,7 +3447,7 @@
         </w:tc>
         <w:tc>
           <w:tcPr>
-            <w:tcW w:w="1552" w:type="dxa"/>
+            <w:tcW w:w="2142" w:type="dxa"/>
           </w:tcPr>
           <w:p>
             <w:pPr>
@@ -3421,7 +3479,7 @@
         </w:tc>
         <w:tc>
           <w:tcPr>
-            <w:tcW w:w="3095" w:type="dxa"/>
+            <w:tcW w:w="2393" w:type="dxa"/>
           </w:tcPr>
           <w:p>
             <w:pPr>
@@ -3431,7 +3489,7 @@
         </w:tc>
         <w:tc>
           <w:tcPr>
-            <w:tcW w:w="1148" w:type="dxa"/>
+            <w:tcW w:w="1260" w:type="dxa"/>
           </w:tcPr>
           <w:p>
             <w:pPr>
@@ -3441,7 +3499,7 @@
         </w:tc>
         <w:tc>
           <w:tcPr>
-            <w:tcW w:w="1552" w:type="dxa"/>
+            <w:tcW w:w="2142" w:type="dxa"/>
           </w:tcPr>
           <w:p>
             <w:pPr>
@@ -3473,7 +3531,7 @@
         </w:tc>
         <w:tc>
           <w:tcPr>
-            <w:tcW w:w="3095" w:type="dxa"/>
+            <w:tcW w:w="2393" w:type="dxa"/>
           </w:tcPr>
           <w:p>
             <w:pPr>
@@ -3483,7 +3541,7 @@
         </w:tc>
         <w:tc>
           <w:tcPr>
-            <w:tcW w:w="1148" w:type="dxa"/>
+            <w:tcW w:w="1260" w:type="dxa"/>
           </w:tcPr>
           <w:p>
             <w:pPr>
@@ -3493,7 +3551,7 @@
         </w:tc>
         <w:tc>
           <w:tcPr>
-            <w:tcW w:w="1552" w:type="dxa"/>
+            <w:tcW w:w="2142" w:type="dxa"/>
           </w:tcPr>
           <w:p>
             <w:pPr>
@@ -3525,7 +3583,7 @@
         </w:tc>
         <w:tc>
           <w:tcPr>
-            <w:tcW w:w="3095" w:type="dxa"/>
+            <w:tcW w:w="2393" w:type="dxa"/>
           </w:tcPr>
           <w:p>
             <w:pPr>
@@ -3535,7 +3593,7 @@
         </w:tc>
         <w:tc>
           <w:tcPr>
-            <w:tcW w:w="1148" w:type="dxa"/>
+            <w:tcW w:w="1260" w:type="dxa"/>
           </w:tcPr>
           <w:p>
             <w:pPr>
@@ -3545,7 +3603,7 @@
         </w:tc>
         <w:tc>
           <w:tcPr>
-            <w:tcW w:w="1552" w:type="dxa"/>
+            <w:tcW w:w="2142" w:type="dxa"/>
           </w:tcPr>
           <w:p>
             <w:pPr>
@@ -3577,7 +3635,7 @@
         </w:tc>
         <w:tc>
           <w:tcPr>
-            <w:tcW w:w="3095" w:type="dxa"/>
+            <w:tcW w:w="2393" w:type="dxa"/>
           </w:tcPr>
           <w:p>
             <w:pPr>
@@ -3587,7 +3645,7 @@
         </w:tc>
         <w:tc>
           <w:tcPr>
-            <w:tcW w:w="1148" w:type="dxa"/>
+            <w:tcW w:w="1260" w:type="dxa"/>
           </w:tcPr>
           <w:p>
             <w:pPr>
@@ -3597,7 +3655,7 @@
         </w:tc>
         <w:tc>
           <w:tcPr>
-            <w:tcW w:w="1552" w:type="dxa"/>
+            <w:tcW w:w="2142" w:type="dxa"/>
           </w:tcPr>
           <w:p>
             <w:pPr>
@@ -3629,7 +3687,7 @@
         </w:tc>
         <w:tc>
           <w:tcPr>
-            <w:tcW w:w="3095" w:type="dxa"/>
+            <w:tcW w:w="2393" w:type="dxa"/>
           </w:tcPr>
           <w:p>
             <w:pPr>
@@ -3639,7 +3697,7 @@
         </w:tc>
         <w:tc>
           <w:tcPr>
-            <w:tcW w:w="1148" w:type="dxa"/>
+            <w:tcW w:w="1260" w:type="dxa"/>
           </w:tcPr>
           <w:p>
             <w:pPr>
@@ -3649,59 +3707,7 @@
         </w:tc>
         <w:tc>
           <w:tcPr>
-            <w:tcW w:w="1552" w:type="dxa"/>
-          </w:tcPr>
-          <w:p>
-            <w:pPr>
-              <w:cnfStyle w:val="000000000000" w:firstRow="0" w:lastRow="0" w:firstColumn="0" w:lastColumn="0" w:oddVBand="0" w:evenVBand="0" w:oddHBand="0" w:evenHBand="0" w:firstRowFirstColumn="0" w:firstRowLastColumn="0" w:lastRowFirstColumn="0" w:lastRowLastColumn="0"/>
-            </w:pPr>
-          </w:p>
-        </w:tc>
-        <w:tc>
-          <w:tcPr>
-            <w:tcW w:w="1440" w:type="dxa"/>
-          </w:tcPr>
-          <w:p>
-            <w:pPr>
-              <w:cnfStyle w:val="000000000000" w:firstRow="0" w:lastRow="0" w:firstColumn="0" w:lastColumn="0" w:oddVBand="0" w:evenVBand="0" w:oddHBand="0" w:evenHBand="0" w:firstRowFirstColumn="0" w:firstRowLastColumn="0" w:lastRowFirstColumn="0" w:lastRowLastColumn="0"/>
-            </w:pPr>
-          </w:p>
-        </w:tc>
-      </w:tr>
-      <w:tr>
-        <w:trPr>
-          <w:trHeight w:val="540"/>
-        </w:trPr>
-        <w:tc>
-          <w:tcPr>
-            <w:cnfStyle w:val="001000000000" w:firstRow="0" w:lastRow="0" w:firstColumn="1" w:lastColumn="0" w:oddVBand="0" w:evenVBand="0" w:oddHBand="0" w:evenHBand="0" w:firstRowFirstColumn="0" w:firstRowLastColumn="0" w:lastRowFirstColumn="0" w:lastRowLastColumn="0"/>
-            <w:tcW w:w="1495" w:type="dxa"/>
-          </w:tcPr>
-          <w:p/>
-        </w:tc>
-        <w:tc>
-          <w:tcPr>
-            <w:tcW w:w="3095" w:type="dxa"/>
-          </w:tcPr>
-          <w:p>
-            <w:pPr>
-              <w:cnfStyle w:val="000000000000" w:firstRow="0" w:lastRow="0" w:firstColumn="0" w:lastColumn="0" w:oddVBand="0" w:evenVBand="0" w:oddHBand="0" w:evenHBand="0" w:firstRowFirstColumn="0" w:firstRowLastColumn="0" w:lastRowFirstColumn="0" w:lastRowLastColumn="0"/>
-            </w:pPr>
-          </w:p>
-        </w:tc>
-        <w:tc>
-          <w:tcPr>
-            <w:tcW w:w="1148" w:type="dxa"/>
-          </w:tcPr>
-          <w:p>
-            <w:pPr>
-              <w:cnfStyle w:val="000000000000" w:firstRow="0" w:lastRow="0" w:firstColumn="0" w:lastColumn="0" w:oddVBand="0" w:evenVBand="0" w:oddHBand="0" w:evenHBand="0" w:firstRowFirstColumn="0" w:firstRowLastColumn="0" w:lastRowFirstColumn="0" w:lastRowLastColumn="0"/>
-            </w:pPr>
-          </w:p>
-        </w:tc>
-        <w:tc>
-          <w:tcPr>
-            <w:tcW w:w="1552" w:type="dxa"/>
+            <w:tcW w:w="2142" w:type="dxa"/>
           </w:tcPr>
           <w:p>
             <w:pPr>
@@ -3730,7 +3736,7 @@
         </w:tc>
         <w:tc>
           <w:tcPr>
-            <w:tcW w:w="3095" w:type="dxa"/>
+            <w:tcW w:w="2393" w:type="dxa"/>
           </w:tcPr>
           <w:p>
             <w:pPr>
@@ -3740,7 +3746,7 @@
         </w:tc>
         <w:tc>
           <w:tcPr>
-            <w:tcW w:w="1148" w:type="dxa"/>
+            <w:tcW w:w="1260" w:type="dxa"/>
           </w:tcPr>
           <w:p>
             <w:pPr>
@@ -3750,7 +3756,7 @@
         </w:tc>
         <w:tc>
           <w:tcPr>
-            <w:tcW w:w="1552" w:type="dxa"/>
+            <w:tcW w:w="2142" w:type="dxa"/>
           </w:tcPr>
           <w:p>
             <w:pPr>
@@ -3793,7 +3799,7 @@
       <w:pPr>
         <w:pStyle w:val="Heading1"/>
       </w:pPr>
-      <w:bookmarkStart w:id="1" w:name="_Toc527975125"/>
+      <w:bookmarkStart w:id="1" w:name="_Toc532740699"/>
       <w:r>
         <w:lastRenderedPageBreak/>
         <w:t>Giới thiệu dự án</w:t>
@@ -3817,7 +3823,7 @@
       <w:pPr>
         <w:pStyle w:val="Heading1"/>
       </w:pPr>
-      <w:bookmarkStart w:id="2" w:name="_Toc527975126"/>
+      <w:bookmarkStart w:id="2" w:name="_Toc532740700"/>
       <w:r>
         <w:t>Các nhân sự tham gia dự án</w:t>
       </w:r>
@@ -3827,7 +3833,7 @@
       <w:pPr>
         <w:pStyle w:val="Heading2"/>
       </w:pPr>
-      <w:bookmarkStart w:id="3" w:name="_Toc527975127"/>
+      <w:bookmarkStart w:id="3" w:name="_Toc532740701"/>
       <w:r>
         <w:t>Thông tin liên hệ phía khách hàng</w:t>
       </w:r>
@@ -3850,7 +3856,7 @@
       <w:pPr>
         <w:pStyle w:val="Heading2"/>
       </w:pPr>
-      <w:bookmarkStart w:id="4" w:name="_Toc527975128"/>
+      <w:bookmarkStart w:id="4" w:name="_Toc532740702"/>
       <w:r>
         <w:t>Thông tin liên hệ phía công ty</w:t>
       </w:r>
@@ -4035,7 +4041,7 @@
       <w:pPr>
         <w:pStyle w:val="Heading2"/>
       </w:pPr>
-      <w:bookmarkStart w:id="5" w:name="_Toc527975129"/>
+      <w:bookmarkStart w:id="5" w:name="_Toc532740703"/>
       <w:r>
         <w:t>Phân chia vai trò của thành viên dự án và khách hàng</w:t>
       </w:r>
@@ -4082,7 +4088,7 @@
       <w:pPr>
         <w:pStyle w:val="Heading1"/>
       </w:pPr>
-      <w:bookmarkStart w:id="6" w:name="_Toc527975130"/>
+      <w:bookmarkStart w:id="6" w:name="_Toc532740704"/>
       <w:r>
         <w:t>Khảo sát dự án</w:t>
       </w:r>
@@ -4092,7 +4098,7 @@
       <w:pPr>
         <w:pStyle w:val="Heading2"/>
       </w:pPr>
-      <w:bookmarkStart w:id="7" w:name="_Toc527975131"/>
+      <w:bookmarkStart w:id="7" w:name="_Toc532740705"/>
       <w:r>
         <w:t>Yêu cầu khách hàng</w:t>
       </w:r>
@@ -4150,7 +4156,7 @@
       <w:pPr>
         <w:pStyle w:val="Heading2"/>
       </w:pPr>
-      <w:bookmarkStart w:id="8" w:name="_Toc527975132"/>
+      <w:bookmarkStart w:id="8" w:name="_Toc532740706"/>
       <w:r>
         <w:t xml:space="preserve">Mô hình </w:t>
       </w:r>
@@ -4200,7 +4206,7 @@
       <w:pPr>
         <w:pStyle w:val="Heading2"/>
       </w:pPr>
-      <w:bookmarkStart w:id="9" w:name="_Toc527975133"/>
+      <w:bookmarkStart w:id="9" w:name="_Toc532740707"/>
       <w:r>
         <w:t>Mô hình hoạt động dự kiến sau khi áp dụng sản phẩm mới</w:t>
       </w:r>
@@ -4225,7 +4231,7 @@
       <w:pPr>
         <w:pStyle w:val="Heading2"/>
       </w:pPr>
-      <w:bookmarkStart w:id="10" w:name="_Toc527975134"/>
+      <w:bookmarkStart w:id="10" w:name="_Toc532740708"/>
       <w:r>
         <w:t>Phân tích ưu điểm/nhược điểm/lợi ích khách hàng</w:t>
       </w:r>
@@ -4305,7 +4311,7 @@
       <w:pPr>
         <w:pStyle w:val="Heading1"/>
       </w:pPr>
-      <w:bookmarkStart w:id="11" w:name="_Toc527975135"/>
+      <w:bookmarkStart w:id="11" w:name="_Toc532740709"/>
       <w:r>
         <w:lastRenderedPageBreak/>
         <w:t>Ước lượng</w:t>
@@ -4316,7 +4322,7 @@
       <w:pPr>
         <w:pStyle w:val="Heading2"/>
       </w:pPr>
-      <w:bookmarkStart w:id="12" w:name="_Toc527975136"/>
+      <w:bookmarkStart w:id="12" w:name="_Toc532740710"/>
       <w:r>
         <w:t>Ước lượng tính năng</w:t>
       </w:r>
@@ -4417,7 +4423,7 @@
       <w:pPr>
         <w:pStyle w:val="Heading2"/>
       </w:pPr>
-      <w:bookmarkStart w:id="13" w:name="_Toc527975137"/>
+      <w:bookmarkStart w:id="13" w:name="_Toc532740711"/>
       <w:r>
         <w:t>Ước lượng cách tích hợp hệ thống</w:t>
       </w:r>
@@ -4464,7 +4470,7 @@
       <w:pPr>
         <w:pStyle w:val="Heading2"/>
       </w:pPr>
-      <w:bookmarkStart w:id="14" w:name="_Toc527975138"/>
+      <w:bookmarkStart w:id="14" w:name="_Toc532740712"/>
       <w:r>
         <w:t>Ước lượng thời gian</w:t>
       </w:r>
@@ -4622,7 +4628,7 @@
       <w:pPr>
         <w:pStyle w:val="Heading2"/>
       </w:pPr>
-      <w:bookmarkStart w:id="15" w:name="_Toc527975139"/>
+      <w:bookmarkStart w:id="15" w:name="_Toc532740713"/>
       <w:r>
         <w:lastRenderedPageBreak/>
         <w:t>Ước lượng rủi ro</w:t>
@@ -4657,7 +4663,7 @@
       <w:pPr>
         <w:pStyle w:val="Heading2"/>
       </w:pPr>
-      <w:bookmarkStart w:id="16" w:name="_Toc527975140"/>
+      <w:bookmarkStart w:id="16" w:name="_Toc532740714"/>
       <w:r>
         <w:t>Xác định các hạng mục kiểm thử</w:t>
       </w:r>
@@ -4715,7 +4721,7 @@
       <w:pPr>
         <w:pStyle w:val="Heading2"/>
       </w:pPr>
-      <w:bookmarkStart w:id="17" w:name="_Toc527975141"/>
+      <w:bookmarkStart w:id="17" w:name="_Toc532740715"/>
       <w:r>
         <w:t>Ước lượng cách thức triển khai/cài đặt</w:t>
       </w:r>
@@ -4761,7 +4767,7 @@
       <w:pPr>
         <w:pStyle w:val="Heading1"/>
       </w:pPr>
-      <w:bookmarkStart w:id="18" w:name="_Toc527975142"/>
+      <w:bookmarkStart w:id="18" w:name="_Toc532740716"/>
       <w:r>
         <w:t>Ước lượng giá thành</w:t>
       </w:r>
@@ -4840,7 +4846,7 @@
       <w:pPr>
         <w:pStyle w:val="Heading1"/>
       </w:pPr>
-      <w:bookmarkStart w:id="19" w:name="_Toc527975143"/>
+      <w:bookmarkStart w:id="19" w:name="_Toc532740717"/>
       <w:r>
         <w:t>Phân chia các giai đoạn</w:t>
       </w:r>
@@ -4955,7 +4961,7 @@
       <w:pPr>
         <w:pStyle w:val="Heading1"/>
       </w:pPr>
-      <w:bookmarkStart w:id="20" w:name="_Toc527975144"/>
+      <w:bookmarkStart w:id="20" w:name="_Toc532740718"/>
       <w:r>
         <w:t>Phân tích thiết kế</w:t>
       </w:r>
@@ -4971,7 +4977,7 @@
           <w:lang w:eastAsia="en-US" w:bidi="ar-SA"/>
         </w:rPr>
       </w:pPr>
-      <w:bookmarkStart w:id="21" w:name="_Toc527975145"/>
+      <w:bookmarkStart w:id="21" w:name="_Toc532740719"/>
       <w:r>
         <w:rPr>
           <w:lang w:eastAsia="en-US" w:bidi="ar-SA"/>
@@ -5039,27 +5045,14 @@
       <w:r>
         <w:t xml:space="preserve">Hình </w:t>
       </w:r>
-      <w:r>
-        <w:fldChar w:fldCharType="begin"/>
-      </w:r>
-      <w:r>
-        <w:instrText xml:space="preserve"> SEQ Hình \* ARABIC </w:instrText>
-      </w:r>
-      <w:r>
-        <w:fldChar w:fldCharType="separate"/>
-      </w:r>
-      <w:r>
-        <w:rPr>
-          <w:noProof/>
-        </w:rPr>
-        <w:t>1</w:t>
-      </w:r>
-      <w:r>
-        <w:rPr>
-          <w:noProof/>
-        </w:rPr>
-        <w:fldChar w:fldCharType="end"/>
-      </w:r>
+      <w:fldSimple w:instr=" SEQ Hình \* ARABIC ">
+        <w:r>
+          <w:rPr>
+            <w:noProof/>
+          </w:rPr>
+          <w:t>1</w:t>
+        </w:r>
+      </w:fldSimple>
       <w:r>
         <w:t xml:space="preserve"> Mô hình tích hợp hệ thống</w:t>
       </w:r>
@@ -5136,27 +5129,14 @@
       <w:r>
         <w:t xml:space="preserve">Hình </w:t>
       </w:r>
-      <w:r>
-        <w:fldChar w:fldCharType="begin"/>
-      </w:r>
-      <w:r>
-        <w:instrText xml:space="preserve"> SEQ Hình \* ARABIC </w:instrText>
-      </w:r>
-      <w:r>
-        <w:fldChar w:fldCharType="separate"/>
-      </w:r>
-      <w:r>
-        <w:rPr>
-          <w:noProof/>
-        </w:rPr>
-        <w:t>2</w:t>
-      </w:r>
-      <w:r>
-        <w:rPr>
-          <w:noProof/>
-        </w:rPr>
-        <w:fldChar w:fldCharType="end"/>
-      </w:r>
+      <w:fldSimple w:instr=" SEQ Hình \* ARABIC ">
+        <w:r>
+          <w:rPr>
+            <w:noProof/>
+          </w:rPr>
+          <w:t>2</w:t>
+        </w:r>
+      </w:fldSimple>
       <w:r>
         <w:t xml:space="preserve"> Mô hình xử lý của Chatbot</w:t>
       </w:r>
@@ -5189,7 +5169,7 @@
           <w:lang w:eastAsia="en-US" w:bidi="ar-SA"/>
         </w:rPr>
       </w:pPr>
-      <w:bookmarkStart w:id="22" w:name="_Toc527975146"/>
+      <w:bookmarkStart w:id="22" w:name="_Toc532740720"/>
       <w:r>
         <w:rPr>
           <w:lang w:eastAsia="en-US" w:bidi="ar-SA"/>
@@ -5311,27 +5291,14 @@
       <w:r>
         <w:t xml:space="preserve">Hình </w:t>
       </w:r>
-      <w:r>
-        <w:fldChar w:fldCharType="begin"/>
-      </w:r>
-      <w:r>
-        <w:instrText xml:space="preserve"> SEQ Hình \* ARABIC </w:instrText>
-      </w:r>
-      <w:r>
-        <w:fldChar w:fldCharType="separate"/>
-      </w:r>
-      <w:r>
-        <w:rPr>
-          <w:noProof/>
-        </w:rPr>
-        <w:t>3</w:t>
-      </w:r>
-      <w:r>
-        <w:rPr>
-          <w:noProof/>
-        </w:rPr>
-        <w:fldChar w:fldCharType="end"/>
-      </w:r>
+      <w:fldSimple w:instr=" SEQ Hình \* ARABIC ">
+        <w:r>
+          <w:rPr>
+            <w:noProof/>
+          </w:rPr>
+          <w:t>3</w:t>
+        </w:r>
+      </w:fldSimple>
       <w:r>
         <w:t xml:space="preserve"> Mô phỏng thiết kế giao diện Facebook</w:t>
       </w:r>
@@ -5434,7 +5401,7 @@
           <w:lang w:eastAsia="en-US" w:bidi="ar-SA"/>
         </w:rPr>
       </w:pPr>
-      <w:bookmarkStart w:id="23" w:name="_Toc527975147"/>
+      <w:bookmarkStart w:id="23" w:name="_Toc532740721"/>
       <w:r>
         <w:rPr>
           <w:lang w:eastAsia="en-US" w:bidi="ar-SA"/>
@@ -5476,7 +5443,7 @@
           <w:lang w:eastAsia="en-US" w:bidi="ar-SA"/>
         </w:rPr>
       </w:pPr>
-      <w:bookmarkStart w:id="24" w:name="_Toc527975148"/>
+      <w:bookmarkStart w:id="24" w:name="_Toc532740722"/>
       <w:r>
         <w:rPr>
           <w:lang w:eastAsia="en-US" w:bidi="ar-SA"/>
@@ -5505,7 +5472,7 @@
           <w:lang w:eastAsia="en-US" w:bidi="ar-SA"/>
         </w:rPr>
       </w:pPr>
-      <w:bookmarkStart w:id="25" w:name="_Toc527975149"/>
+      <w:bookmarkStart w:id="25" w:name="_Toc532740723"/>
       <w:r>
         <w:rPr>
           <w:lang w:eastAsia="en-US" w:bidi="ar-SA"/>
@@ -5557,7 +5524,7 @@
           <w:lang w:eastAsia="en-US" w:bidi="ar-SA"/>
         </w:rPr>
       </w:pPr>
-      <w:bookmarkStart w:id="26" w:name="_Toc527975150"/>
+      <w:bookmarkStart w:id="26" w:name="_Toc532740724"/>
       <w:r>
         <w:rPr>
           <w:lang w:eastAsia="en-US" w:bidi="ar-SA"/>
@@ -5598,7 +5565,7 @@
           <w:lang w:eastAsia="en-US" w:bidi="ar-SA"/>
         </w:rPr>
       </w:pPr>
-      <w:bookmarkStart w:id="27" w:name="_Toc527975151"/>
+      <w:bookmarkStart w:id="27" w:name="_Toc532740725"/>
       <w:r>
         <w:rPr>
           <w:lang w:eastAsia="en-US" w:bidi="ar-SA"/>
@@ -5627,7 +5594,7 @@
           <w:lang w:eastAsia="en-US" w:bidi="ar-SA"/>
         </w:rPr>
       </w:pPr>
-      <w:bookmarkStart w:id="28" w:name="_Toc527975152"/>
+      <w:bookmarkStart w:id="28" w:name="_Toc532740726"/>
       <w:r>
         <w:rPr>
           <w:lang w:eastAsia="en-US" w:bidi="ar-SA"/>
@@ -5656,7 +5623,7 @@
           <w:lang w:eastAsia="en-US" w:bidi="ar-SA"/>
         </w:rPr>
       </w:pPr>
-      <w:bookmarkStart w:id="29" w:name="_Toc527975153"/>
+      <w:bookmarkStart w:id="29" w:name="_Toc532740727"/>
       <w:r>
         <w:rPr>
           <w:lang w:eastAsia="en-US" w:bidi="ar-SA"/>
@@ -5692,7 +5659,7 @@
           <w:lang w:eastAsia="en-US" w:bidi="ar-SA"/>
         </w:rPr>
       </w:pPr>
-      <w:bookmarkStart w:id="30" w:name="_Toc527975154"/>
+      <w:bookmarkStart w:id="30" w:name="_Toc532740728"/>
       <w:r>
         <w:rPr>
           <w:lang w:eastAsia="en-US" w:bidi="ar-SA"/>
@@ -5844,7 +5811,7 @@
         <w:color w:val="951B13"/>
         <w:lang w:eastAsia="ar-SA" w:bidi="ar-SA"/>
       </w:rPr>
-      <w:t>ii</w:t>
+      <w:t>iii</w:t>
     </w:r>
     <w:r>
       <w:rPr>
@@ -6090,7 +6057,7 @@
         <w:color w:val="C00000"/>
         <w:lang w:eastAsia="ar-SA" w:bidi="ar-SA"/>
       </w:rPr>
-      <w:t>4</w:t>
+      <w:t>10</w:t>
     </w:r>
     <w:r>
       <w:rPr>
@@ -12202,7 +12169,7 @@
 </file>
 
 <file path=customXml/itemProps1.xml><?xml version="1.0" encoding="utf-8"?>
-<ds:datastoreItem xmlns:ds="http://schemas.openxmlformats.org/officeDocument/2006/customXml" ds:itemID="{95FD699B-5CEE-46AB-88BC-F179A17F0B7C}">
+<ds:datastoreItem xmlns:ds="http://schemas.openxmlformats.org/officeDocument/2006/customXml" ds:itemID="{25E59FB2-5CD8-48F5-AEB4-2A1F0700D4D9}">
   <ds:schemaRefs>
     <ds:schemaRef ds:uri="http://schemas.openxmlformats.org/officeDocument/2006/bibliography"/>
   </ds:schemaRefs>

</xml_diff>